<commit_message>
Graph done, questions started
</commit_message>
<xml_diff>
--- a/HW7/Documentation/PDF-Submission/HW7_Team4_ANSWERS_AND_COVER.docx
+++ b/HW7/Documentation/PDF-Submission/HW7_Team4_ANSWERS_AND_COVER.docx
@@ -679,15 +679,15 @@
         <w:spacing w:line="240" w:lineRule="auto"/>
         <w:rPr>
           <w:rFonts w:cstheme="minorHAnsi"/>
-          <w:sz w:val="24"/>
-          <w:szCs w:val="24"/>
-        </w:rPr>
-      </w:pPr>
-      <w:r>
-        <w:rPr>
-          <w:rFonts w:cstheme="minorHAnsi"/>
-          <w:sz w:val="24"/>
-          <w:szCs w:val="24"/>
+          <w:sz w:val="20"/>
+          <w:szCs w:val="20"/>
+        </w:rPr>
+      </w:pPr>
+      <w:r>
+        <w:rPr>
+          <w:rFonts w:cstheme="minorHAnsi"/>
+          <w:sz w:val="20"/>
+          <w:szCs w:val="20"/>
         </w:rPr>
         <w:t xml:space="preserve">•E = </w:t>
       </w:r>
@@ -695,8 +695,8 @@
       <w:r>
         <w:rPr>
           <w:rFonts w:cstheme="minorHAnsi"/>
-          <w:sz w:val="24"/>
-          <w:szCs w:val="24"/>
+          <w:sz w:val="20"/>
+          <w:szCs w:val="20"/>
         </w:rPr>
         <w:t>{ (</w:t>
       </w:r>
@@ -704,8 +704,8 @@
       <w:r>
         <w:rPr>
           <w:rFonts w:cstheme="minorHAnsi"/>
-          <w:sz w:val="24"/>
-          <w:szCs w:val="24"/>
+          <w:sz w:val="20"/>
+          <w:szCs w:val="20"/>
         </w:rPr>
         <w:t>1, 2), (1, 3), (1, 4), (2, 7), (3, 2), (3, 4), (3, 5), (3, 6), (4, 7), (5, 2), (5, 7), (6, 4), (6, 7), (7, 8), (7, 9) }</w:t>
       </w:r>
@@ -715,15 +715,15 @@
         <w:spacing w:line="240" w:lineRule="auto"/>
         <w:rPr>
           <w:rFonts w:cstheme="minorHAnsi"/>
-          <w:sz w:val="24"/>
-          <w:szCs w:val="24"/>
-        </w:rPr>
-      </w:pPr>
-      <w:r>
-        <w:rPr>
-          <w:rFonts w:cstheme="minorHAnsi"/>
-          <w:sz w:val="24"/>
-          <w:szCs w:val="24"/>
+          <w:sz w:val="20"/>
+          <w:szCs w:val="20"/>
+        </w:rPr>
+      </w:pPr>
+      <w:r>
+        <w:rPr>
+          <w:rFonts w:cstheme="minorHAnsi"/>
+          <w:sz w:val="20"/>
+          <w:szCs w:val="20"/>
         </w:rPr>
         <w:t xml:space="preserve">•N0 = </w:t>
       </w:r>
@@ -731,8 +731,8 @@
       <w:r>
         <w:rPr>
           <w:rFonts w:cstheme="minorHAnsi"/>
-          <w:sz w:val="24"/>
-          <w:szCs w:val="24"/>
+          <w:sz w:val="20"/>
+          <w:szCs w:val="20"/>
         </w:rPr>
         <w:t>{ 1</w:t>
       </w:r>
@@ -740,8 +740,8 @@
       <w:r>
         <w:rPr>
           <w:rFonts w:cstheme="minorHAnsi"/>
-          <w:sz w:val="24"/>
-          <w:szCs w:val="24"/>
+          <w:sz w:val="20"/>
+          <w:szCs w:val="20"/>
         </w:rPr>
         <w:t xml:space="preserve"> }</w:t>
       </w:r>
@@ -751,15 +751,15 @@
         <w:spacing w:line="240" w:lineRule="auto"/>
         <w:rPr>
           <w:rFonts w:cstheme="minorHAnsi"/>
-          <w:sz w:val="24"/>
-          <w:szCs w:val="24"/>
-        </w:rPr>
-      </w:pPr>
-      <w:r>
-        <w:rPr>
-          <w:rFonts w:cstheme="minorHAnsi"/>
-          <w:sz w:val="24"/>
-          <w:szCs w:val="24"/>
+          <w:sz w:val="20"/>
+          <w:szCs w:val="20"/>
+        </w:rPr>
+      </w:pPr>
+      <w:r>
+        <w:rPr>
+          <w:rFonts w:cstheme="minorHAnsi"/>
+          <w:sz w:val="20"/>
+          <w:szCs w:val="20"/>
         </w:rPr>
         <w:t>•</w:t>
       </w:r>
@@ -767,8 +767,8 @@
       <w:r>
         <w:rPr>
           <w:rFonts w:cstheme="minorHAnsi"/>
-          <w:sz w:val="24"/>
-          <w:szCs w:val="24"/>
+          <w:sz w:val="20"/>
+          <w:szCs w:val="20"/>
         </w:rPr>
         <w:t>Nf</w:t>
       </w:r>
@@ -776,8 +776,8 @@
       <w:r>
         <w:rPr>
           <w:rFonts w:cstheme="minorHAnsi"/>
-          <w:sz w:val="24"/>
-          <w:szCs w:val="24"/>
+          <w:sz w:val="20"/>
+          <w:szCs w:val="20"/>
         </w:rPr>
         <w:t xml:space="preserve"> = </w:t>
       </w:r>
@@ -785,8 +785,8 @@
       <w:r>
         <w:rPr>
           <w:rFonts w:cstheme="minorHAnsi"/>
-          <w:sz w:val="24"/>
-          <w:szCs w:val="24"/>
+          <w:sz w:val="20"/>
+          <w:szCs w:val="20"/>
         </w:rPr>
         <w:t>{ 8</w:t>
       </w:r>
@@ -794,8 +794,8 @@
       <w:r>
         <w:rPr>
           <w:rFonts w:cstheme="minorHAnsi"/>
-          <w:sz w:val="24"/>
-          <w:szCs w:val="24"/>
+          <w:sz w:val="20"/>
+          <w:szCs w:val="20"/>
         </w:rPr>
         <w:t>, 9 }</w:t>
       </w:r>
@@ -821,127 +821,419 @@
     <w:p>
       <w:pPr>
         <w:spacing w:line="240" w:lineRule="auto"/>
-        <w:rPr>
-          <w:rFonts w:cstheme="minorHAnsi"/>
-          <w:sz w:val="24"/>
-          <w:szCs w:val="24"/>
-        </w:rPr>
-      </w:pPr>
-      <w:r>
-        <w:rPr>
-          <w:rFonts w:cstheme="minorHAnsi"/>
-          <w:sz w:val="24"/>
-          <w:szCs w:val="24"/>
-        </w:rPr>
-        <w:t>a.(5points) Draw the graph. Be sure to annotate the initial and final nodes correctly.</w:t>
-      </w:r>
-    </w:p>
-    <w:p>
-      <w:pPr>
-        <w:spacing w:line="240" w:lineRule="auto"/>
-        <w:rPr>
-          <w:rFonts w:cstheme="minorHAnsi"/>
-          <w:sz w:val="24"/>
-          <w:szCs w:val="24"/>
-        </w:rPr>
-      </w:pPr>
-      <w:r>
-        <w:rPr>
-          <w:rFonts w:cstheme="minorHAnsi"/>
-          <w:sz w:val="24"/>
-          <w:szCs w:val="24"/>
-        </w:rPr>
-        <w:t>b.(2points) Is the sequence [1, 3, 6, 4, 7, 9] a Test Path?</w:t>
-      </w:r>
-    </w:p>
-    <w:p>
-      <w:pPr>
-        <w:spacing w:line="240" w:lineRule="auto"/>
-        <w:rPr>
-          <w:rFonts w:cstheme="minorHAnsi"/>
-          <w:sz w:val="24"/>
-          <w:szCs w:val="24"/>
-        </w:rPr>
-      </w:pPr>
-      <w:r>
-        <w:rPr>
-          <w:rFonts w:cstheme="minorHAnsi"/>
-          <w:sz w:val="24"/>
-          <w:szCs w:val="24"/>
-        </w:rPr>
-        <w:t>c.(2points) Is the sequence [1, 3, 2, 7] a Test Path?</w:t>
-      </w:r>
-    </w:p>
-    <w:p>
-      <w:pPr>
-        <w:spacing w:line="240" w:lineRule="auto"/>
-        <w:rPr>
-          <w:rFonts w:cstheme="minorHAnsi"/>
-          <w:sz w:val="24"/>
-          <w:szCs w:val="24"/>
-        </w:rPr>
-      </w:pPr>
-      <w:r>
-        <w:rPr>
-          <w:rFonts w:cstheme="minorHAnsi"/>
-          <w:sz w:val="24"/>
-          <w:szCs w:val="24"/>
-        </w:rPr>
-        <w:t>d.(2points) Is the sequence [1, 2, 4, 7, 9] a Test Path?</w:t>
-      </w:r>
-    </w:p>
-    <w:p>
-      <w:pPr>
-        <w:spacing w:line="240" w:lineRule="auto"/>
-        <w:rPr>
-          <w:rFonts w:cstheme="minorHAnsi"/>
-          <w:sz w:val="24"/>
-          <w:szCs w:val="24"/>
-        </w:rPr>
-      </w:pPr>
-      <w:r>
-        <w:rPr>
-          <w:rFonts w:cstheme="minorHAnsi"/>
-          <w:sz w:val="24"/>
-          <w:szCs w:val="24"/>
-        </w:rPr>
-        <w:t>e.(3points) What is the reach set for node 4?</w:t>
-      </w:r>
-    </w:p>
-    <w:p>
-      <w:pPr>
-        <w:spacing w:line="240" w:lineRule="auto"/>
-        <w:rPr>
-          <w:rFonts w:cstheme="minorHAnsi"/>
-          <w:sz w:val="24"/>
-          <w:szCs w:val="24"/>
-        </w:rPr>
-      </w:pPr>
-      <w:r>
-        <w:rPr>
-          <w:rFonts w:cstheme="minorHAnsi"/>
-          <w:sz w:val="24"/>
-          <w:szCs w:val="24"/>
-        </w:rPr>
-        <w:t>f.(3points) What is the length of the shortest test path?</w:t>
-      </w:r>
-    </w:p>
-    <w:p>
-      <w:pPr>
-        <w:spacing w:line="240" w:lineRule="auto"/>
-        <w:rPr>
-          <w:rFonts w:cstheme="minorHAnsi"/>
-          <w:sz w:val="24"/>
-          <w:szCs w:val="24"/>
-        </w:rPr>
-      </w:pPr>
-      <w:r>
-        <w:rPr>
-          <w:rFonts w:cstheme="minorHAnsi"/>
-          <w:sz w:val="24"/>
-          <w:szCs w:val="24"/>
-        </w:rPr>
-        <w:t xml:space="preserve">g.(3points) Does the Test Path [1, 3, 6, 7, 9] tour </w:t>
+        <w:ind w:left="720"/>
+        <w:rPr>
+          <w:rFonts w:cstheme="minorHAnsi"/>
+          <w:sz w:val="24"/>
+          <w:szCs w:val="24"/>
+        </w:rPr>
+      </w:pPr>
+      <w:r>
+        <w:rPr>
+          <w:rFonts w:cstheme="minorHAnsi"/>
+          <w:sz w:val="24"/>
+          <w:szCs w:val="24"/>
+        </w:rPr>
+        <w:t xml:space="preserve">a.(5points) </w:t>
+      </w:r>
+    </w:p>
+    <w:p>
+      <w:pPr>
+        <w:spacing w:line="240" w:lineRule="auto"/>
+        <w:ind w:left="720"/>
+        <w:rPr>
+          <w:rFonts w:cstheme="minorHAnsi"/>
+          <w:sz w:val="24"/>
+          <w:szCs w:val="24"/>
+        </w:rPr>
+      </w:pPr>
+      <w:r>
+        <w:rPr>
+          <w:rFonts w:cstheme="minorHAnsi"/>
+          <w:sz w:val="24"/>
+          <w:szCs w:val="24"/>
+        </w:rPr>
+        <w:t>Draw the graph. Be sure to annotate the initial and final nodes correctly.</w:t>
+      </w:r>
+    </w:p>
+    <w:p>
+      <w:pPr>
+        <w:spacing w:line="240" w:lineRule="auto"/>
+        <w:ind w:left="720"/>
+        <w:rPr>
+          <w:rFonts w:cstheme="minorHAnsi"/>
+          <w:sz w:val="24"/>
+          <w:szCs w:val="24"/>
+        </w:rPr>
+      </w:pPr>
+      <w:r>
+        <w:rPr>
+          <w:rFonts w:cstheme="minorHAnsi"/>
+          <w:noProof/>
+          <w:sz w:val="24"/>
+          <w:szCs w:val="24"/>
+        </w:rPr>
+        <w:drawing>
+          <wp:inline distT="0" distB="0" distL="0" distR="0" wp14:anchorId="2878779A" wp14:editId="3752DD72">
+            <wp:extent cx="4408181" cy="6038850"/>
+            <wp:effectExtent l="0" t="0" r="0" b="0"/>
+            <wp:docPr id="2" name="Picture 2"/>
+            <wp:cNvGraphicFramePr>
+              <a:graphicFrameLocks xmlns:a="http://schemas.openxmlformats.org/drawingml/2006/main" noChangeAspect="1"/>
+            </wp:cNvGraphicFramePr>
+            <a:graphic xmlns:a="http://schemas.openxmlformats.org/drawingml/2006/main">
+              <a:graphicData uri="http://schemas.openxmlformats.org/drawingml/2006/picture">
+                <pic:pic xmlns:pic="http://schemas.openxmlformats.org/drawingml/2006/picture">
+                  <pic:nvPicPr>
+                    <pic:cNvPr id="0" name="Picture 1"/>
+                    <pic:cNvPicPr>
+                      <a:picLocks noChangeAspect="1" noChangeArrowheads="1"/>
+                    </pic:cNvPicPr>
+                  </pic:nvPicPr>
+                  <pic:blipFill>
+                    <a:blip r:embed="rId6">
+                      <a:extLst>
+                        <a:ext uri="{28A0092B-C50C-407E-A947-70E740481C1C}">
+                          <a14:useLocalDpi xmlns:a14="http://schemas.microsoft.com/office/drawing/2010/main" val="0"/>
+                        </a:ext>
+                      </a:extLst>
+                    </a:blip>
+                    <a:srcRect/>
+                    <a:stretch>
+                      <a:fillRect/>
+                    </a:stretch>
+                  </pic:blipFill>
+                  <pic:spPr bwMode="auto">
+                    <a:xfrm>
+                      <a:off x="0" y="0"/>
+                      <a:ext cx="4411556" cy="6043473"/>
+                    </a:xfrm>
+                    <a:prstGeom prst="rect">
+                      <a:avLst/>
+                    </a:prstGeom>
+                    <a:noFill/>
+                    <a:ln>
+                      <a:noFill/>
+                    </a:ln>
+                  </pic:spPr>
+                </pic:pic>
+              </a:graphicData>
+            </a:graphic>
+          </wp:inline>
+        </w:drawing>
+      </w:r>
+    </w:p>
+    <w:p>
+      <w:pPr>
+        <w:spacing w:line="240" w:lineRule="auto"/>
+        <w:ind w:left="720"/>
+        <w:rPr>
+          <w:rFonts w:cstheme="minorHAnsi"/>
+          <w:sz w:val="24"/>
+          <w:szCs w:val="24"/>
+        </w:rPr>
+      </w:pPr>
+      <w:r>
+        <w:rPr>
+          <w:rFonts w:cstheme="minorHAnsi"/>
+          <w:sz w:val="24"/>
+          <w:szCs w:val="24"/>
+        </w:rPr>
+        <w:lastRenderedPageBreak/>
+        <w:t xml:space="preserve">b.(2points) </w:t>
+      </w:r>
+    </w:p>
+    <w:p>
+      <w:pPr>
+        <w:spacing w:line="240" w:lineRule="auto"/>
+        <w:ind w:left="720"/>
+        <w:rPr>
+          <w:rFonts w:cstheme="minorHAnsi"/>
+          <w:sz w:val="24"/>
+          <w:szCs w:val="24"/>
+        </w:rPr>
+      </w:pPr>
+      <w:r>
+        <w:rPr>
+          <w:rFonts w:cstheme="minorHAnsi"/>
+          <w:sz w:val="24"/>
+          <w:szCs w:val="24"/>
+        </w:rPr>
+        <w:t>Is the sequence [1, 3, 6, 4, 7, 9] a Test Path?</w:t>
+      </w:r>
+    </w:p>
+    <w:p>
+      <w:pPr>
+        <w:spacing w:line="240" w:lineRule="auto"/>
+        <w:ind w:left="720"/>
+        <w:rPr>
+          <w:rFonts w:cstheme="minorHAnsi"/>
+          <w:b/>
+          <w:sz w:val="24"/>
+          <w:szCs w:val="24"/>
+        </w:rPr>
+      </w:pPr>
+      <w:r>
+        <w:rPr>
+          <w:rFonts w:cstheme="minorHAnsi"/>
+          <w:b/>
+          <w:sz w:val="24"/>
+          <w:szCs w:val="24"/>
+        </w:rPr>
+        <w:t>Yes, it starts on an initial node and ends on a final node.</w:t>
+      </w:r>
+    </w:p>
+    <w:p>
+      <w:pPr>
+        <w:spacing w:line="240" w:lineRule="auto"/>
+        <w:ind w:left="720"/>
+        <w:rPr>
+          <w:rFonts w:cstheme="minorHAnsi"/>
+          <w:sz w:val="24"/>
+          <w:szCs w:val="24"/>
+        </w:rPr>
+      </w:pPr>
+      <w:r>
+        <w:rPr>
+          <w:rFonts w:cstheme="minorHAnsi"/>
+          <w:sz w:val="24"/>
+          <w:szCs w:val="24"/>
+        </w:rPr>
+        <w:t>c.(2points)</w:t>
+      </w:r>
+    </w:p>
+    <w:p>
+      <w:pPr>
+        <w:spacing w:line="240" w:lineRule="auto"/>
+        <w:ind w:left="720"/>
+        <w:rPr>
+          <w:rFonts w:cstheme="minorHAnsi"/>
+          <w:sz w:val="24"/>
+          <w:szCs w:val="24"/>
+        </w:rPr>
+      </w:pPr>
+      <w:r>
+        <w:rPr>
+          <w:rFonts w:cstheme="minorHAnsi"/>
+          <w:sz w:val="24"/>
+          <w:szCs w:val="24"/>
+        </w:rPr>
+        <w:t>Is the sequence [1, 3, 2, 7] a Test Path?</w:t>
+      </w:r>
+    </w:p>
+    <w:p>
+      <w:pPr>
+        <w:spacing w:line="240" w:lineRule="auto"/>
+        <w:ind w:left="720"/>
+        <w:rPr>
+          <w:rFonts w:cstheme="minorHAnsi"/>
+          <w:b/>
+          <w:sz w:val="24"/>
+          <w:szCs w:val="24"/>
+        </w:rPr>
+      </w:pPr>
+      <w:r>
+        <w:rPr>
+          <w:rFonts w:cstheme="minorHAnsi"/>
+          <w:b/>
+          <w:sz w:val="24"/>
+          <w:szCs w:val="24"/>
+        </w:rPr>
+        <w:t>No, it does not end on a final node.</w:t>
+      </w:r>
+    </w:p>
+    <w:p>
+      <w:pPr>
+        <w:spacing w:line="240" w:lineRule="auto"/>
+        <w:ind w:left="720"/>
+        <w:rPr>
+          <w:rFonts w:cstheme="minorHAnsi"/>
+          <w:sz w:val="24"/>
+          <w:szCs w:val="24"/>
+        </w:rPr>
+      </w:pPr>
+      <w:r>
+        <w:rPr>
+          <w:rFonts w:cstheme="minorHAnsi"/>
+          <w:sz w:val="24"/>
+          <w:szCs w:val="24"/>
+        </w:rPr>
+        <w:t>d.(2points)</w:t>
+      </w:r>
+    </w:p>
+    <w:p>
+      <w:pPr>
+        <w:spacing w:line="240" w:lineRule="auto"/>
+        <w:ind w:left="720"/>
+        <w:rPr>
+          <w:rFonts w:cstheme="minorHAnsi"/>
+          <w:sz w:val="24"/>
+          <w:szCs w:val="24"/>
+        </w:rPr>
+      </w:pPr>
+      <w:r>
+        <w:rPr>
+          <w:rFonts w:cstheme="minorHAnsi"/>
+          <w:sz w:val="24"/>
+          <w:szCs w:val="24"/>
+        </w:rPr>
+        <w:t>Is the sequence [1, 2, 4, 7, 9] a Test Path?</w:t>
+      </w:r>
+    </w:p>
+    <w:p>
+      <w:pPr>
+        <w:spacing w:line="240" w:lineRule="auto"/>
+        <w:ind w:left="720"/>
+        <w:rPr>
+          <w:rFonts w:cstheme="minorHAnsi"/>
+          <w:b/>
+          <w:sz w:val="24"/>
+          <w:szCs w:val="24"/>
+        </w:rPr>
+      </w:pPr>
+      <w:r>
+        <w:rPr>
+          <w:rFonts w:cstheme="minorHAnsi"/>
+          <w:b/>
+          <w:sz w:val="24"/>
+          <w:szCs w:val="24"/>
+        </w:rPr>
+        <w:t>No, this is not a reachable path. 2 does not connect to 4.</w:t>
+      </w:r>
+    </w:p>
+    <w:p>
+      <w:pPr>
+        <w:spacing w:line="240" w:lineRule="auto"/>
+        <w:ind w:left="720"/>
+        <w:rPr>
+          <w:rFonts w:cstheme="minorHAnsi"/>
+          <w:sz w:val="24"/>
+          <w:szCs w:val="24"/>
+        </w:rPr>
+      </w:pPr>
+      <w:r>
+        <w:rPr>
+          <w:rFonts w:cstheme="minorHAnsi"/>
+          <w:sz w:val="24"/>
+          <w:szCs w:val="24"/>
+        </w:rPr>
+        <w:t xml:space="preserve">e.(3points) </w:t>
+      </w:r>
+    </w:p>
+    <w:p>
+      <w:pPr>
+        <w:spacing w:line="240" w:lineRule="auto"/>
+        <w:ind w:left="720"/>
+        <w:rPr>
+          <w:rFonts w:cstheme="minorHAnsi"/>
+          <w:sz w:val="24"/>
+          <w:szCs w:val="24"/>
+        </w:rPr>
+      </w:pPr>
+      <w:r>
+        <w:rPr>
+          <w:rFonts w:cstheme="minorHAnsi"/>
+          <w:sz w:val="24"/>
+          <w:szCs w:val="24"/>
+        </w:rPr>
+        <w:t>What is the reach set for node 4?</w:t>
+      </w:r>
+    </w:p>
+    <w:p>
+      <w:pPr>
+        <w:spacing w:line="240" w:lineRule="auto"/>
+        <w:ind w:left="720"/>
+        <w:rPr>
+          <w:rFonts w:cstheme="minorHAnsi"/>
+          <w:sz w:val="24"/>
+          <w:szCs w:val="24"/>
+        </w:rPr>
+      </w:pPr>
+      <w:r>
+        <w:rPr>
+          <w:rFonts w:cstheme="minorHAnsi"/>
+          <w:sz w:val="24"/>
+          <w:szCs w:val="24"/>
+        </w:rPr>
+        <w:t xml:space="preserve">f.(3points) </w:t>
+      </w:r>
+    </w:p>
+    <w:p>
+      <w:pPr>
+        <w:spacing w:line="240" w:lineRule="auto"/>
+        <w:ind w:left="720"/>
+        <w:rPr>
+          <w:rFonts w:cstheme="minorHAnsi"/>
+          <w:sz w:val="24"/>
+          <w:szCs w:val="24"/>
+        </w:rPr>
+      </w:pPr>
+      <w:r>
+        <w:rPr>
+          <w:rFonts w:cstheme="minorHAnsi"/>
+          <w:sz w:val="24"/>
+          <w:szCs w:val="24"/>
+        </w:rPr>
+        <w:t>What is the length of the shortest test path?</w:t>
+      </w:r>
+    </w:p>
+    <w:p>
+      <w:pPr>
+        <w:spacing w:line="240" w:lineRule="auto"/>
+        <w:ind w:left="720"/>
+        <w:rPr>
+          <w:rFonts w:cstheme="minorHAnsi"/>
+          <w:b/>
+          <w:sz w:val="24"/>
+          <w:szCs w:val="24"/>
+        </w:rPr>
+      </w:pPr>
+      <w:r>
+        <w:rPr>
+          <w:rFonts w:cstheme="minorHAnsi"/>
+          <w:b/>
+          <w:sz w:val="24"/>
+          <w:szCs w:val="24"/>
+        </w:rPr>
+        <w:t>4</w:t>
+      </w:r>
+    </w:p>
+    <w:p>
+      <w:pPr>
+        <w:spacing w:line="240" w:lineRule="auto"/>
+        <w:ind w:left="720"/>
+        <w:rPr>
+          <w:rFonts w:cstheme="minorHAnsi"/>
+          <w:sz w:val="24"/>
+          <w:szCs w:val="24"/>
+        </w:rPr>
+      </w:pPr>
+      <w:r>
+        <w:rPr>
+          <w:rFonts w:cstheme="minorHAnsi"/>
+          <w:sz w:val="24"/>
+          <w:szCs w:val="24"/>
+        </w:rPr>
+        <w:t xml:space="preserve">g.(3points) </w:t>
+      </w:r>
+    </w:p>
+    <w:p>
+      <w:pPr>
+        <w:spacing w:line="240" w:lineRule="auto"/>
+        <w:ind w:left="720"/>
+        <w:rPr>
+          <w:rFonts w:cstheme="minorHAnsi"/>
+          <w:sz w:val="24"/>
+          <w:szCs w:val="24"/>
+        </w:rPr>
+      </w:pPr>
+      <w:r>
+        <w:rPr>
+          <w:rFonts w:cstheme="minorHAnsi"/>
+          <w:sz w:val="24"/>
+          <w:szCs w:val="24"/>
+        </w:rPr>
+        <w:t xml:space="preserve">Does the Test Path [1, 3, 6, 7, 9] tour </w:t>
       </w:r>
       <w:proofErr w:type="spellStart"/>
       <w:r>
@@ -959,30 +1251,82 @@
           <w:sz w:val="24"/>
           <w:szCs w:val="24"/>
         </w:rPr>
-        <w:t xml:space="preserve"> [6, 4, 7, 9]?</w:t>
-      </w:r>
-    </w:p>
-    <w:p>
-      <w:pPr>
-        <w:spacing w:line="240" w:lineRule="auto"/>
-        <w:rPr>
-          <w:rFonts w:cstheme="minorHAnsi"/>
-          <w:sz w:val="24"/>
-          <w:szCs w:val="24"/>
-        </w:rPr>
-      </w:pPr>
-      <w:r>
-        <w:rPr>
-          <w:rFonts w:cstheme="minorHAnsi"/>
-          <w:sz w:val="24"/>
-          <w:szCs w:val="24"/>
-        </w:rPr>
-        <w:t>h.(5points) Give the test requirements for edge-pair coverage.</w:t>
-      </w:r>
-    </w:p>
-    <w:p>
-      <w:pPr>
-        <w:spacing w:line="240" w:lineRule="auto"/>
+        <w:t xml:space="preserve"> [6, </w:t>
+      </w:r>
+      <w:bookmarkStart w:id="0" w:name="_GoBack"/>
+      <w:bookmarkEnd w:id="0"/>
+      <w:r>
+        <w:rPr>
+          <w:rFonts w:cstheme="minorHAnsi"/>
+          <w:sz w:val="24"/>
+          <w:szCs w:val="24"/>
+        </w:rPr>
+        <w:t>4, 7, 9]?</w:t>
+      </w:r>
+    </w:p>
+    <w:p>
+      <w:pPr>
+        <w:spacing w:line="240" w:lineRule="auto"/>
+        <w:ind w:left="720"/>
+        <w:rPr>
+          <w:rFonts w:cstheme="minorHAnsi"/>
+          <w:b/>
+          <w:sz w:val="24"/>
+          <w:szCs w:val="24"/>
+        </w:rPr>
+      </w:pPr>
+      <w:r>
+        <w:rPr>
+          <w:rFonts w:cstheme="minorHAnsi"/>
+          <w:b/>
+          <w:sz w:val="24"/>
+          <w:szCs w:val="24"/>
+        </w:rPr>
+        <w:t>No.</w:t>
+      </w:r>
+    </w:p>
+    <w:p>
+      <w:pPr>
+        <w:spacing w:line="240" w:lineRule="auto"/>
+        <w:ind w:left="720"/>
+        <w:rPr>
+          <w:rFonts w:cstheme="minorHAnsi"/>
+          <w:sz w:val="24"/>
+          <w:szCs w:val="24"/>
+        </w:rPr>
+      </w:pPr>
+      <w:r>
+        <w:rPr>
+          <w:rFonts w:cstheme="minorHAnsi"/>
+          <w:sz w:val="24"/>
+          <w:szCs w:val="24"/>
+        </w:rPr>
+        <w:t xml:space="preserve">h.(5points) </w:t>
+      </w:r>
+    </w:p>
+    <w:p>
+      <w:pPr>
+        <w:spacing w:line="240" w:lineRule="auto"/>
+        <w:ind w:left="720"/>
+        <w:rPr>
+          <w:rFonts w:cstheme="minorHAnsi"/>
+          <w:sz w:val="24"/>
+          <w:szCs w:val="24"/>
+        </w:rPr>
+      </w:pPr>
+      <w:r>
+        <w:rPr>
+          <w:rFonts w:cstheme="minorHAnsi"/>
+          <w:sz w:val="24"/>
+          <w:szCs w:val="24"/>
+        </w:rPr>
+        <w:t>Give the test requirements for edge-pair coverage.</w:t>
+      </w:r>
+    </w:p>
+    <w:p>
+      <w:pPr>
+        <w:spacing w:line="240" w:lineRule="auto"/>
+        <w:ind w:left="720"/>
         <w:rPr>
           <w:rFonts w:cstheme="minorHAnsi"/>
           <w:sz w:val="24"/>
@@ -1005,30 +1349,68 @@
           <w:sz w:val="24"/>
           <w:szCs w:val="24"/>
         </w:rPr>
-        <w:t>.(5points) Give the test requirements for prime path coverage</w:t>
-      </w:r>
-    </w:p>
-    <w:p>
-      <w:pPr>
-        <w:spacing w:line="240" w:lineRule="auto"/>
-        <w:rPr>
-          <w:rFonts w:cstheme="minorHAnsi"/>
-          <w:sz w:val="24"/>
-          <w:szCs w:val="24"/>
-        </w:rPr>
-      </w:pPr>
-      <w:r>
-        <w:rPr>
-          <w:rFonts w:cstheme="minorHAnsi"/>
-          <w:sz w:val="24"/>
-          <w:szCs w:val="24"/>
-        </w:rPr>
+        <w:t xml:space="preserve">.(5points) </w:t>
+      </w:r>
+    </w:p>
+    <w:p>
+      <w:pPr>
+        <w:spacing w:line="240" w:lineRule="auto"/>
+        <w:ind w:left="720"/>
+        <w:rPr>
+          <w:rFonts w:cstheme="minorHAnsi"/>
+          <w:sz w:val="24"/>
+          <w:szCs w:val="24"/>
+        </w:rPr>
+      </w:pPr>
+      <w:r>
+        <w:rPr>
+          <w:rFonts w:cstheme="minorHAnsi"/>
+          <w:sz w:val="24"/>
+          <w:szCs w:val="24"/>
+        </w:rPr>
+        <w:t>Give the test requirements for prime path coverage</w:t>
+      </w:r>
+    </w:p>
+    <w:p>
+      <w:pPr>
+        <w:rPr>
+          <w:rFonts w:cstheme="minorHAnsi"/>
+          <w:sz w:val="24"/>
+          <w:szCs w:val="24"/>
+        </w:rPr>
+      </w:pPr>
+      <w:r>
+        <w:rPr>
+          <w:rFonts w:cstheme="minorHAnsi"/>
+          <w:sz w:val="24"/>
+          <w:szCs w:val="24"/>
+        </w:rPr>
+        <w:br w:type="page"/>
+      </w:r>
+    </w:p>
+    <w:p>
+      <w:pPr>
+        <w:spacing w:line="240" w:lineRule="auto"/>
+        <w:rPr>
+          <w:rFonts w:cstheme="minorHAnsi"/>
+          <w:sz w:val="24"/>
+          <w:szCs w:val="24"/>
+        </w:rPr>
+      </w:pPr>
+      <w:r>
+        <w:rPr>
+          <w:rFonts w:cstheme="minorHAnsi"/>
+          <w:sz w:val="24"/>
+          <w:szCs w:val="24"/>
+        </w:rPr>
+        <w:lastRenderedPageBreak/>
         <w:t>2.(60points) (Ch7-Exercises #7 of Section 7.3)</w:t>
       </w:r>
     </w:p>
     <w:p>
       <w:pPr>
         <w:spacing w:line="240" w:lineRule="auto"/>
+        <w:ind w:left="720"/>
         <w:rPr>
           <w:rFonts w:cstheme="minorHAnsi"/>
           <w:sz w:val="24"/>
@@ -1075,6 +1457,7 @@
     <w:p>
       <w:pPr>
         <w:spacing w:line="240" w:lineRule="auto"/>
+        <w:ind w:left="720"/>
         <w:rPr>
           <w:rFonts w:cstheme="minorHAnsi"/>
           <w:sz w:val="24"/>
@@ -1097,107 +1480,26 @@
           <w:sz w:val="24"/>
           <w:szCs w:val="24"/>
         </w:rPr>
-        <w:t xml:space="preserve">10 points) Draw the control flow graph for the </w:t>
-      </w:r>
-      <w:proofErr w:type="spellStart"/>
-      <w:r>
-        <w:rPr>
-          <w:rFonts w:cstheme="minorHAnsi"/>
-          <w:sz w:val="24"/>
-          <w:szCs w:val="24"/>
-        </w:rPr>
-        <w:t>printPrimes</w:t>
-      </w:r>
-      <w:proofErr w:type="spellEnd"/>
-      <w:r>
-        <w:rPr>
-          <w:rFonts w:cstheme="minorHAnsi"/>
-          <w:sz w:val="24"/>
-          <w:szCs w:val="24"/>
-        </w:rPr>
-        <w:t xml:space="preserve">() method. </w:t>
-      </w:r>
-    </w:p>
-    <w:p>
-      <w:pPr>
-        <w:spacing w:line="240" w:lineRule="auto"/>
-        <w:rPr>
-          <w:rFonts w:cstheme="minorHAnsi"/>
-          <w:sz w:val="24"/>
-          <w:szCs w:val="24"/>
-        </w:rPr>
-      </w:pPr>
-      <w:proofErr w:type="gramStart"/>
-      <w:r>
-        <w:rPr>
-          <w:rFonts w:cstheme="minorHAnsi"/>
-          <w:sz w:val="24"/>
-          <w:szCs w:val="24"/>
-        </w:rPr>
-        <w:t>b.(</w:t>
-      </w:r>
-      <w:proofErr w:type="gramEnd"/>
-      <w:r>
-        <w:rPr>
-          <w:rFonts w:cstheme="minorHAnsi"/>
-          <w:sz w:val="24"/>
-          <w:szCs w:val="24"/>
-        </w:rPr>
-        <w:t xml:space="preserve">10 points) </w:t>
-      </w:r>
-    </w:p>
-    <w:p>
-      <w:pPr>
-        <w:spacing w:line="240" w:lineRule="auto"/>
-        <w:rPr>
-          <w:rFonts w:cstheme="minorHAnsi"/>
-          <w:sz w:val="24"/>
-          <w:szCs w:val="24"/>
-        </w:rPr>
-      </w:pPr>
-      <w:r>
-        <w:rPr>
-          <w:rFonts w:cstheme="minorHAnsi"/>
-          <w:sz w:val="24"/>
-          <w:szCs w:val="24"/>
-        </w:rPr>
-        <w:t xml:space="preserve">Consider test cases t1 = (n = 3) and t2 = (n = 5). Although </w:t>
-      </w:r>
-      <w:proofErr w:type="gramStart"/>
-      <w:r>
-        <w:rPr>
-          <w:rFonts w:cstheme="minorHAnsi"/>
-          <w:sz w:val="24"/>
-          <w:szCs w:val="24"/>
-        </w:rPr>
-        <w:t>these tour</w:t>
-      </w:r>
-      <w:proofErr w:type="gramEnd"/>
-      <w:r>
-        <w:rPr>
-          <w:rFonts w:cstheme="minorHAnsi"/>
-          <w:sz w:val="24"/>
-          <w:szCs w:val="24"/>
-        </w:rPr>
-        <w:t xml:space="preserve"> the same prime </w:t>
-      </w:r>
-    </w:p>
-    <w:p>
-      <w:pPr>
-        <w:spacing w:line="240" w:lineRule="auto"/>
-        <w:rPr>
-          <w:rFonts w:cstheme="minorHAnsi"/>
-          <w:sz w:val="24"/>
-          <w:szCs w:val="24"/>
-        </w:rPr>
-      </w:pPr>
-      <w:r>
-        <w:rPr>
-          <w:rFonts w:cstheme="minorHAnsi"/>
-          <w:sz w:val="24"/>
-          <w:szCs w:val="24"/>
-        </w:rPr>
-        <w:t xml:space="preserve">paths in </w:t>
+        <w:t>10 points)</w:t>
+      </w:r>
+    </w:p>
+    <w:p>
+      <w:pPr>
+        <w:spacing w:line="240" w:lineRule="auto"/>
+        <w:ind w:left="720"/>
+        <w:rPr>
+          <w:rFonts w:cstheme="minorHAnsi"/>
+          <w:sz w:val="24"/>
+          <w:szCs w:val="24"/>
+        </w:rPr>
+      </w:pPr>
+      <w:r>
+        <w:rPr>
+          <w:rFonts w:cstheme="minorHAnsi"/>
+          <w:sz w:val="24"/>
+          <w:szCs w:val="24"/>
+        </w:rPr>
+        <w:t xml:space="preserve">Draw the control flow graph for the </w:t>
       </w:r>
       <w:proofErr w:type="spellStart"/>
       <w:proofErr w:type="gramStart"/>
@@ -1225,61 +1527,74 @@
           <w:sz w:val="24"/>
           <w:szCs w:val="24"/>
         </w:rPr>
-        <w:t xml:space="preserve">), they do not necessarily find the same faults. Design a simple fault that t2 </w:t>
-      </w:r>
-    </w:p>
-    <w:p>
-      <w:pPr>
-        <w:spacing w:line="240" w:lineRule="auto"/>
-        <w:rPr>
-          <w:rFonts w:cstheme="minorHAnsi"/>
-          <w:sz w:val="24"/>
-          <w:szCs w:val="24"/>
-        </w:rPr>
-      </w:pPr>
-      <w:r>
-        <w:rPr>
-          <w:rFonts w:cstheme="minorHAnsi"/>
-          <w:sz w:val="24"/>
-          <w:szCs w:val="24"/>
-        </w:rPr>
-        <w:t xml:space="preserve">would be more likely to discover than t1 would. </w:t>
-      </w:r>
-    </w:p>
-    <w:p>
-      <w:pPr>
-        <w:spacing w:line="240" w:lineRule="auto"/>
-        <w:rPr>
-          <w:rFonts w:cstheme="minorHAnsi"/>
-          <w:sz w:val="24"/>
-          <w:szCs w:val="24"/>
-        </w:rPr>
-      </w:pPr>
-      <w:r>
-        <w:rPr>
-          <w:rFonts w:cstheme="minorHAnsi"/>
-          <w:sz w:val="24"/>
-          <w:szCs w:val="24"/>
-        </w:rPr>
-        <w:t xml:space="preserve">c.(10points) </w:t>
-      </w:r>
-    </w:p>
-    <w:p>
-      <w:pPr>
-        <w:spacing w:line="240" w:lineRule="auto"/>
-        <w:rPr>
-          <w:rFonts w:cstheme="minorHAnsi"/>
-          <w:sz w:val="24"/>
-          <w:szCs w:val="24"/>
-        </w:rPr>
-      </w:pPr>
-      <w:r>
-        <w:rPr>
-          <w:rFonts w:cstheme="minorHAnsi"/>
-          <w:sz w:val="24"/>
-          <w:szCs w:val="24"/>
-        </w:rPr>
-        <w:t xml:space="preserve">For </w:t>
+        <w:t xml:space="preserve">) method. </w:t>
+      </w:r>
+    </w:p>
+    <w:p>
+      <w:pPr>
+        <w:spacing w:line="240" w:lineRule="auto"/>
+        <w:ind w:left="720"/>
+        <w:rPr>
+          <w:rFonts w:cstheme="minorHAnsi"/>
+          <w:sz w:val="24"/>
+          <w:szCs w:val="24"/>
+        </w:rPr>
+      </w:pPr>
+      <w:proofErr w:type="gramStart"/>
+      <w:r>
+        <w:rPr>
+          <w:rFonts w:cstheme="minorHAnsi"/>
+          <w:sz w:val="24"/>
+          <w:szCs w:val="24"/>
+        </w:rPr>
+        <w:t>b.(</w:t>
+      </w:r>
+      <w:proofErr w:type="gramEnd"/>
+      <w:r>
+        <w:rPr>
+          <w:rFonts w:cstheme="minorHAnsi"/>
+          <w:sz w:val="24"/>
+          <w:szCs w:val="24"/>
+        </w:rPr>
+        <w:t xml:space="preserve">10 points) </w:t>
+      </w:r>
+    </w:p>
+    <w:p>
+      <w:pPr>
+        <w:spacing w:line="240" w:lineRule="auto"/>
+        <w:ind w:left="720"/>
+        <w:rPr>
+          <w:rFonts w:cstheme="minorHAnsi"/>
+          <w:sz w:val="24"/>
+          <w:szCs w:val="24"/>
+        </w:rPr>
+      </w:pPr>
+      <w:r>
+        <w:rPr>
+          <w:rFonts w:cstheme="minorHAnsi"/>
+          <w:sz w:val="24"/>
+          <w:szCs w:val="24"/>
+        </w:rPr>
+        <w:t xml:space="preserve">Consider test cases t1 = (n = 3) and t2 = (n = 5). </w:t>
+      </w:r>
+    </w:p>
+    <w:p>
+      <w:pPr>
+        <w:spacing w:line="240" w:lineRule="auto"/>
+        <w:ind w:left="720"/>
+        <w:rPr>
+          <w:rFonts w:cstheme="minorHAnsi"/>
+          <w:sz w:val="24"/>
+          <w:szCs w:val="24"/>
+        </w:rPr>
+      </w:pPr>
+      <w:r>
+        <w:rPr>
+          <w:rFonts w:cstheme="minorHAnsi"/>
+          <w:sz w:val="24"/>
+          <w:szCs w:val="24"/>
+        </w:rPr>
+        <w:t xml:space="preserve">Although these tour the same prime paths in </w:t>
       </w:r>
       <w:proofErr w:type="spellStart"/>
       <w:proofErr w:type="gramStart"/>
@@ -1307,43 +1622,73 @@
           <w:sz w:val="24"/>
           <w:szCs w:val="24"/>
         </w:rPr>
-        <w:t xml:space="preserve">), find a test case such that the corresponding test path visits the </w:t>
-      </w:r>
-    </w:p>
-    <w:p>
-      <w:pPr>
-        <w:spacing w:line="240" w:lineRule="auto"/>
-        <w:rPr>
-          <w:rFonts w:cstheme="minorHAnsi"/>
-          <w:sz w:val="24"/>
-          <w:szCs w:val="24"/>
-        </w:rPr>
-      </w:pPr>
-      <w:r>
-        <w:rPr>
-          <w:rFonts w:cstheme="minorHAnsi"/>
-          <w:sz w:val="24"/>
-          <w:szCs w:val="24"/>
-        </w:rPr>
-        <w:t xml:space="preserve">edge that connects the beginning of the </w:t>
-      </w:r>
-    </w:p>
-    <w:p>
-      <w:pPr>
-        <w:spacing w:line="240" w:lineRule="auto"/>
-        <w:rPr>
-          <w:rFonts w:cstheme="minorHAnsi"/>
-          <w:sz w:val="24"/>
-          <w:szCs w:val="24"/>
-        </w:rPr>
-      </w:pPr>
-      <w:r>
-        <w:rPr>
-          <w:rFonts w:cstheme="minorHAnsi"/>
-          <w:sz w:val="24"/>
-          <w:szCs w:val="24"/>
-        </w:rPr>
-        <w:t>while</w:t>
+        <w:t xml:space="preserve">), they do not necessarily find the same faults. Design a simple fault that t2 would be more likely to discover than t1 would. </w:t>
+      </w:r>
+    </w:p>
+    <w:p>
+      <w:pPr>
+        <w:spacing w:line="240" w:lineRule="auto"/>
+        <w:ind w:left="720"/>
+        <w:rPr>
+          <w:rFonts w:cstheme="minorHAnsi"/>
+          <w:sz w:val="24"/>
+          <w:szCs w:val="24"/>
+        </w:rPr>
+      </w:pPr>
+      <w:r>
+        <w:rPr>
+          <w:rFonts w:cstheme="minorHAnsi"/>
+          <w:sz w:val="24"/>
+          <w:szCs w:val="24"/>
+        </w:rPr>
+        <w:t xml:space="preserve">c.(10points) </w:t>
+      </w:r>
+    </w:p>
+    <w:p>
+      <w:pPr>
+        <w:spacing w:line="240" w:lineRule="auto"/>
+        <w:ind w:left="720"/>
+        <w:rPr>
+          <w:rFonts w:cstheme="minorHAnsi"/>
+          <w:sz w:val="24"/>
+          <w:szCs w:val="24"/>
+        </w:rPr>
+      </w:pPr>
+      <w:r>
+        <w:rPr>
+          <w:rFonts w:cstheme="minorHAnsi"/>
+          <w:sz w:val="24"/>
+          <w:szCs w:val="24"/>
+        </w:rPr>
+        <w:t xml:space="preserve">For </w:t>
+      </w:r>
+      <w:proofErr w:type="spellStart"/>
+      <w:proofErr w:type="gramStart"/>
+      <w:r>
+        <w:rPr>
+          <w:rFonts w:cstheme="minorHAnsi"/>
+          <w:sz w:val="24"/>
+          <w:szCs w:val="24"/>
+        </w:rPr>
+        <w:t>printPrimes</w:t>
+      </w:r>
+      <w:proofErr w:type="spellEnd"/>
+      <w:r>
+        <w:rPr>
+          <w:rFonts w:cstheme="minorHAnsi"/>
+          <w:sz w:val="24"/>
+          <w:szCs w:val="24"/>
+        </w:rPr>
+        <w:t>(</w:t>
+      </w:r>
+      <w:proofErr w:type="gramEnd"/>
+      <w:r>
+        <w:rPr>
+          <w:rFonts w:cstheme="minorHAnsi"/>
+          <w:sz w:val="24"/>
+          <w:szCs w:val="24"/>
+        </w:rPr>
+        <w:t>), find a test case such that the corresponding test path visits the edge that connects the beginning of the while</w:t>
       </w:r>
       <w:r>
         <w:rPr>
@@ -1387,16 +1732,14 @@
         </w:rPr>
         <w:t>statement without going through the body of the while</w:t>
       </w:r>
-    </w:p>
-    <w:p>
-      <w:pPr>
-        <w:spacing w:line="240" w:lineRule="auto"/>
-        <w:rPr>
-          <w:rFonts w:cstheme="minorHAnsi"/>
-          <w:sz w:val="24"/>
-          <w:szCs w:val="24"/>
-        </w:rPr>
-      </w:pPr>
+      <w:r>
+        <w:rPr>
+          <w:rFonts w:cstheme="minorHAnsi"/>
+          <w:sz w:val="24"/>
+          <w:szCs w:val="24"/>
+        </w:rPr>
+        <w:t xml:space="preserve"> </w:t>
+      </w:r>
       <w:r>
         <w:rPr>
           <w:rFonts w:cstheme="minorHAnsi"/>
@@ -1409,45 +1752,26 @@
     <w:p>
       <w:pPr>
         <w:spacing w:line="240" w:lineRule="auto"/>
-        <w:rPr>
-          <w:rFonts w:cstheme="minorHAnsi"/>
-          <w:sz w:val="24"/>
-          <w:szCs w:val="24"/>
-        </w:rPr>
-      </w:pPr>
-    </w:p>
-    <w:p>
-      <w:pPr>
-        <w:spacing w:line="240" w:lineRule="auto"/>
-        <w:rPr>
-          <w:rFonts w:cstheme="minorHAnsi"/>
-          <w:sz w:val="24"/>
-          <w:szCs w:val="24"/>
-        </w:rPr>
-      </w:pPr>
-    </w:p>
-    <w:p>
-      <w:pPr>
-        <w:spacing w:line="240" w:lineRule="auto"/>
-        <w:rPr>
-          <w:rFonts w:cstheme="minorHAnsi"/>
-          <w:sz w:val="24"/>
-          <w:szCs w:val="24"/>
-        </w:rPr>
-      </w:pPr>
-      <w:r>
-        <w:rPr>
-          <w:rFonts w:cstheme="minorHAnsi"/>
-          <w:sz w:val="24"/>
-          <w:szCs w:val="24"/>
-        </w:rPr>
-        <w:lastRenderedPageBreak/>
+        <w:ind w:left="720"/>
+        <w:rPr>
+          <w:rFonts w:cstheme="minorHAnsi"/>
+          <w:sz w:val="24"/>
+          <w:szCs w:val="24"/>
+        </w:rPr>
+      </w:pPr>
+      <w:r>
+        <w:rPr>
+          <w:rFonts w:cstheme="minorHAnsi"/>
+          <w:sz w:val="24"/>
+          <w:szCs w:val="24"/>
+        </w:rPr>
         <w:t xml:space="preserve">d.(10points) </w:t>
       </w:r>
     </w:p>
     <w:p>
       <w:pPr>
         <w:spacing w:line="240" w:lineRule="auto"/>
+        <w:ind w:left="720"/>
         <w:rPr>
           <w:rFonts w:cstheme="minorHAnsi"/>
           <w:sz w:val="24"/>
@@ -1658,6 +1982,7 @@
     <w:p>
       <w:pPr>
         <w:spacing w:line="240" w:lineRule="auto"/>
+        <w:ind w:left="720"/>
         <w:rPr>
           <w:rFonts w:cstheme="minorHAnsi"/>
           <w:sz w:val="24"/>
@@ -1686,6 +2011,7 @@
     <w:p>
       <w:pPr>
         <w:spacing w:line="240" w:lineRule="auto"/>
+        <w:ind w:left="720"/>
         <w:rPr>
           <w:rFonts w:cstheme="minorHAnsi"/>
           <w:sz w:val="24"/>
@@ -1704,6 +2030,7 @@
     <w:p>
       <w:pPr>
         <w:spacing w:line="240" w:lineRule="auto"/>
+        <w:ind w:left="720"/>
         <w:rPr>
           <w:rFonts w:cstheme="minorHAnsi"/>
           <w:sz w:val="24"/>
@@ -1738,6 +2065,7 @@
     <w:p>
       <w:pPr>
         <w:spacing w:line="240" w:lineRule="auto"/>
+        <w:ind w:firstLine="720"/>
         <w:rPr>
           <w:rFonts w:cstheme="minorHAnsi"/>
           <w:sz w:val="24"/>
@@ -1756,34 +2084,59 @@
     <w:p>
       <w:pPr>
         <w:spacing w:line="240" w:lineRule="auto"/>
-        <w:rPr>
-          <w:rFonts w:cstheme="minorHAnsi"/>
-          <w:sz w:val="24"/>
-          <w:szCs w:val="24"/>
-        </w:rPr>
-      </w:pPr>
-      <w:r>
-        <w:rPr>
-          <w:rFonts w:cstheme="minorHAnsi"/>
-          <w:sz w:val="24"/>
-          <w:szCs w:val="24"/>
-        </w:rPr>
-        <w:t xml:space="preserve">Remember to </w:t>
-      </w:r>
-      <w:bookmarkStart w:id="0" w:name="_GoBack"/>
-      <w:bookmarkEnd w:id="0"/>
-      <w:r>
-        <w:rPr>
-          <w:rFonts w:cstheme="minorHAnsi"/>
-          <w:sz w:val="24"/>
-          <w:szCs w:val="24"/>
-        </w:rPr>
-        <w:t>describe who did what</w:t>
-      </w:r>
-    </w:p>
-    <w:p>
-      <w:pPr>
-        <w:spacing w:line="240" w:lineRule="auto"/>
+        <w:ind w:firstLine="720"/>
+        <w:rPr>
+          <w:rFonts w:cstheme="minorHAnsi"/>
+          <w:sz w:val="24"/>
+          <w:szCs w:val="24"/>
+        </w:rPr>
+      </w:pPr>
+    </w:p>
+    <w:p>
+      <w:pPr>
+        <w:spacing w:line="240" w:lineRule="auto"/>
+        <w:ind w:firstLine="720"/>
+        <w:rPr>
+          <w:rFonts w:cstheme="minorHAnsi"/>
+          <w:sz w:val="24"/>
+          <w:szCs w:val="24"/>
+        </w:rPr>
+      </w:pPr>
+    </w:p>
+    <w:p>
+      <w:pPr>
+        <w:spacing w:line="240" w:lineRule="auto"/>
+        <w:ind w:firstLine="720"/>
+        <w:rPr>
+          <w:rFonts w:cstheme="minorHAnsi"/>
+          <w:sz w:val="24"/>
+          <w:szCs w:val="24"/>
+        </w:rPr>
+      </w:pPr>
+    </w:p>
+    <w:p>
+      <w:pPr>
+        <w:spacing w:line="240" w:lineRule="auto"/>
+        <w:ind w:firstLine="720"/>
+        <w:rPr>
+          <w:rFonts w:cstheme="minorHAnsi"/>
+          <w:sz w:val="24"/>
+          <w:szCs w:val="24"/>
+        </w:rPr>
+      </w:pPr>
+      <w:r>
+        <w:rPr>
+          <w:rFonts w:cstheme="minorHAnsi"/>
+          <w:sz w:val="24"/>
+          <w:szCs w:val="24"/>
+        </w:rPr>
+        <w:t>Remember to describe who did what</w:t>
+      </w:r>
+    </w:p>
+    <w:p>
+      <w:pPr>
+        <w:spacing w:line="240" w:lineRule="auto"/>
+        <w:ind w:firstLine="720"/>
         <w:rPr>
           <w:rFonts w:cstheme="minorHAnsi"/>
           <w:sz w:val="24"/>
@@ -3377,6 +3730,7 @@
   <w:style w:type="character" w:default="1" w:styleId="DefaultParagraphFont">
     <w:name w:val="Default Paragraph Font"/>
     <w:uiPriority w:val="1"/>
+    <w:semiHidden/>
     <w:unhideWhenUsed/>
   </w:style>
   <w:style w:type="table" w:default="1" w:styleId="TableNormal">

</xml_diff>

<commit_message>
definitions for d, e and f
</commit_message>
<xml_diff>
--- a/HW7/Documentation/PDF-Submission/HW7_Team4_ANSWERS_AND_COVER.docx
+++ b/HW7/Documentation/PDF-Submission/HW7_Team4_ANSWERS_AND_COVER.docx
@@ -2251,7 +2251,7 @@
           <w:szCs w:val="16"/>
         </w:rPr>
         <w:tab/>
-        <w:t>if (isDivisible (primes[</w:t>
+        <w:t>if (</w:t>
       </w:r>
       <w:proofErr w:type="spellStart"/>
       <w:r>
@@ -2260,6 +2260,24 @@
           <w:sz w:val="16"/>
           <w:szCs w:val="16"/>
         </w:rPr>
+        <w:t>isDivisible</w:t>
+      </w:r>
+      <w:proofErr w:type="spellEnd"/>
+      <w:r>
+        <w:rPr>
+          <w:rFonts w:cstheme="minorHAnsi"/>
+          <w:sz w:val="16"/>
+          <w:szCs w:val="16"/>
+        </w:rPr>
+        <w:t xml:space="preserve"> (primes[</w:t>
+      </w:r>
+      <w:proofErr w:type="spellStart"/>
+      <w:r>
+        <w:rPr>
+          <w:rFonts w:cstheme="minorHAnsi"/>
+          <w:sz w:val="16"/>
+          <w:szCs w:val="16"/>
+        </w:rPr>
         <w:t>i</w:t>
       </w:r>
       <w:proofErr w:type="spellEnd"/>
@@ -2269,7 +2287,25 @@
           <w:sz w:val="16"/>
           <w:szCs w:val="16"/>
         </w:rPr>
-        <w:t>], curPrime))</w:t>
+        <w:t xml:space="preserve">], </w:t>
+      </w:r>
+      <w:proofErr w:type="spellStart"/>
+      <w:r>
+        <w:rPr>
+          <w:rFonts w:cstheme="minorHAnsi"/>
+          <w:sz w:val="16"/>
+          <w:szCs w:val="16"/>
+        </w:rPr>
+        <w:t>curPrime</w:t>
+      </w:r>
+      <w:proofErr w:type="spellEnd"/>
+      <w:r>
+        <w:rPr>
+          <w:rFonts w:cstheme="minorHAnsi"/>
+          <w:sz w:val="16"/>
+          <w:szCs w:val="16"/>
+        </w:rPr>
+        <w:t>))</w:t>
       </w:r>
     </w:p>
     <w:p>
@@ -3407,113 +3443,17 @@
           <w:szCs w:val="24"/>
         </w:rPr>
       </w:pPr>
-      <w:r>
-        <w:rPr>
-          <w:rFonts w:cstheme="minorHAnsi"/>
-          <w:sz w:val="24"/>
-          <w:szCs w:val="24"/>
-        </w:rPr>
-        <w:t xml:space="preserve">d.(10points) </w:t>
-      </w:r>
-    </w:p>
-    <w:p>
-      <w:pPr>
-        <w:spacing w:line="240" w:lineRule="auto"/>
-        <w:ind w:left="720"/>
-        <w:rPr>
-          <w:rFonts w:cstheme="minorHAnsi"/>
-          <w:sz w:val="24"/>
-          <w:szCs w:val="24"/>
-        </w:rPr>
-      </w:pPr>
-      <w:r>
-        <w:rPr>
-          <w:rFonts w:cstheme="minorHAnsi"/>
-          <w:sz w:val="24"/>
-          <w:szCs w:val="24"/>
-        </w:rPr>
-        <w:t>List</w:t>
-      </w:r>
-      <w:r>
-        <w:rPr>
-          <w:rFonts w:cstheme="minorHAnsi"/>
-          <w:sz w:val="24"/>
-          <w:szCs w:val="24"/>
-        </w:rPr>
-        <w:t xml:space="preserve"> </w:t>
-      </w:r>
-      <w:r>
-        <w:rPr>
-          <w:rFonts w:cstheme="minorHAnsi"/>
-          <w:sz w:val="24"/>
-          <w:szCs w:val="24"/>
-        </w:rPr>
-        <w:t>the</w:t>
-      </w:r>
-      <w:r>
-        <w:rPr>
-          <w:rFonts w:cstheme="minorHAnsi"/>
-          <w:sz w:val="24"/>
-          <w:szCs w:val="24"/>
-        </w:rPr>
-        <w:t xml:space="preserve"> </w:t>
-      </w:r>
-      <w:r>
-        <w:rPr>
-          <w:rFonts w:cstheme="minorHAnsi"/>
-          <w:sz w:val="24"/>
-          <w:szCs w:val="24"/>
-        </w:rPr>
-        <w:t>test</w:t>
-      </w:r>
-      <w:r>
-        <w:rPr>
-          <w:rFonts w:cstheme="minorHAnsi"/>
-          <w:sz w:val="24"/>
-          <w:szCs w:val="24"/>
-        </w:rPr>
-        <w:t xml:space="preserve"> </w:t>
-      </w:r>
-      <w:r>
-        <w:rPr>
-          <w:rFonts w:cstheme="minorHAnsi"/>
-          <w:sz w:val="24"/>
-          <w:szCs w:val="24"/>
-        </w:rPr>
-        <w:t>requirements</w:t>
-      </w:r>
-      <w:r>
-        <w:rPr>
-          <w:rFonts w:cstheme="minorHAnsi"/>
-          <w:sz w:val="24"/>
-          <w:szCs w:val="24"/>
-        </w:rPr>
-        <w:t xml:space="preserve"> </w:t>
-      </w:r>
-      <w:r>
-        <w:rPr>
-          <w:rFonts w:cstheme="minorHAnsi"/>
-          <w:sz w:val="24"/>
-          <w:szCs w:val="24"/>
-        </w:rPr>
-        <w:t>for</w:t>
-      </w:r>
-      <w:r>
-        <w:rPr>
-          <w:rFonts w:cstheme="minorHAnsi"/>
-          <w:sz w:val="24"/>
-          <w:szCs w:val="24"/>
-        </w:rPr>
-        <w:t xml:space="preserve"> </w:t>
-      </w:r>
-      <w:r>
-        <w:rPr>
-          <w:rFonts w:cstheme="minorHAnsi"/>
-          <w:sz w:val="24"/>
-          <w:szCs w:val="24"/>
-        </w:rPr>
-        <w:t>Nod</w:t>
-      </w:r>
+    </w:p>
+    <w:p>
+      <w:pPr>
+        <w:spacing w:line="240" w:lineRule="auto"/>
+        <w:ind w:left="720"/>
+        <w:rPr>
+          <w:rFonts w:cstheme="minorHAnsi"/>
+          <w:sz w:val="24"/>
+          <w:szCs w:val="24"/>
+        </w:rPr>
+      </w:pPr>
       <w:bookmarkStart w:id="0" w:name="_GoBack"/>
       <w:bookmarkEnd w:id="0"/>
       <w:r>
@@ -3522,7 +3462,188 @@
           <w:sz w:val="24"/>
           <w:szCs w:val="24"/>
         </w:rPr>
-        <w:t>e</w:t>
+        <w:t>Definitions for d e and f</w:t>
+      </w:r>
+    </w:p>
+    <w:p>
+      <w:pPr>
+        <w:spacing w:line="240" w:lineRule="auto"/>
+        <w:ind w:left="720"/>
+        <w:rPr>
+          <w:rFonts w:cstheme="minorHAnsi"/>
+          <w:b/>
+          <w:sz w:val="24"/>
+          <w:szCs w:val="24"/>
+        </w:rPr>
+      </w:pPr>
+      <w:r>
+        <w:rPr>
+          <w:rFonts w:cstheme="minorHAnsi"/>
+          <w:b/>
+          <w:sz w:val="24"/>
+          <w:szCs w:val="24"/>
+        </w:rPr>
+        <w:t>Node coverage = statement coverage, block coverage</w:t>
+      </w:r>
+    </w:p>
+    <w:p>
+      <w:pPr>
+        <w:spacing w:line="240" w:lineRule="auto"/>
+        <w:ind w:left="720"/>
+        <w:rPr>
+          <w:rFonts w:cstheme="minorHAnsi"/>
+          <w:b/>
+          <w:sz w:val="24"/>
+          <w:szCs w:val="24"/>
+        </w:rPr>
+      </w:pPr>
+      <w:r>
+        <w:rPr>
+          <w:rFonts w:cstheme="minorHAnsi"/>
+          <w:b/>
+          <w:sz w:val="24"/>
+          <w:szCs w:val="24"/>
+        </w:rPr>
+        <w:t>Edge coverage = branch coverage</w:t>
+      </w:r>
+    </w:p>
+    <w:p>
+      <w:pPr>
+        <w:spacing w:line="240" w:lineRule="auto"/>
+        <w:ind w:left="720"/>
+        <w:rPr>
+          <w:rFonts w:cstheme="minorHAnsi"/>
+          <w:b/>
+          <w:sz w:val="24"/>
+          <w:szCs w:val="24"/>
+        </w:rPr>
+      </w:pPr>
+      <w:r>
+        <w:rPr>
+          <w:rFonts w:cstheme="minorHAnsi"/>
+          <w:b/>
+          <w:sz w:val="24"/>
+          <w:szCs w:val="24"/>
+        </w:rPr>
+        <w:t>^ Book page 54</w:t>
+      </w:r>
+    </w:p>
+    <w:p>
+      <w:pPr>
+        <w:spacing w:line="240" w:lineRule="auto"/>
+        <w:ind w:left="720"/>
+        <w:rPr>
+          <w:rFonts w:cstheme="minorHAnsi"/>
+          <w:sz w:val="24"/>
+          <w:szCs w:val="24"/>
+        </w:rPr>
+      </w:pPr>
+      <w:r>
+        <w:rPr>
+          <w:rFonts w:cstheme="minorHAnsi"/>
+          <w:sz w:val="24"/>
+          <w:szCs w:val="24"/>
+        </w:rPr>
+        <w:t xml:space="preserve">d.(10points) </w:t>
+      </w:r>
+    </w:p>
+    <w:p>
+      <w:pPr>
+        <w:spacing w:line="240" w:lineRule="auto"/>
+        <w:ind w:left="720"/>
+        <w:rPr>
+          <w:rFonts w:cstheme="minorHAnsi"/>
+          <w:sz w:val="24"/>
+          <w:szCs w:val="24"/>
+        </w:rPr>
+      </w:pPr>
+      <w:r>
+        <w:rPr>
+          <w:rFonts w:cstheme="minorHAnsi"/>
+          <w:sz w:val="24"/>
+          <w:szCs w:val="24"/>
+        </w:rPr>
+        <w:t>List</w:t>
+      </w:r>
+      <w:r>
+        <w:rPr>
+          <w:rFonts w:cstheme="minorHAnsi"/>
+          <w:sz w:val="24"/>
+          <w:szCs w:val="24"/>
+        </w:rPr>
+        <w:t xml:space="preserve"> </w:t>
+      </w:r>
+      <w:r>
+        <w:rPr>
+          <w:rFonts w:cstheme="minorHAnsi"/>
+          <w:sz w:val="24"/>
+          <w:szCs w:val="24"/>
+        </w:rPr>
+        <w:t>the</w:t>
+      </w:r>
+      <w:r>
+        <w:rPr>
+          <w:rFonts w:cstheme="minorHAnsi"/>
+          <w:sz w:val="24"/>
+          <w:szCs w:val="24"/>
+        </w:rPr>
+        <w:t xml:space="preserve"> </w:t>
+      </w:r>
+      <w:r>
+        <w:rPr>
+          <w:rFonts w:cstheme="minorHAnsi"/>
+          <w:sz w:val="24"/>
+          <w:szCs w:val="24"/>
+        </w:rPr>
+        <w:t>test</w:t>
+      </w:r>
+      <w:r>
+        <w:rPr>
+          <w:rFonts w:cstheme="minorHAnsi"/>
+          <w:sz w:val="24"/>
+          <w:szCs w:val="24"/>
+        </w:rPr>
+        <w:t xml:space="preserve"> </w:t>
+      </w:r>
+      <w:r>
+        <w:rPr>
+          <w:rFonts w:cstheme="minorHAnsi"/>
+          <w:sz w:val="24"/>
+          <w:szCs w:val="24"/>
+        </w:rPr>
+        <w:t>requirements</w:t>
+      </w:r>
+      <w:r>
+        <w:rPr>
+          <w:rFonts w:cstheme="minorHAnsi"/>
+          <w:sz w:val="24"/>
+          <w:szCs w:val="24"/>
+        </w:rPr>
+        <w:t xml:space="preserve"> </w:t>
+      </w:r>
+      <w:r>
+        <w:rPr>
+          <w:rFonts w:cstheme="minorHAnsi"/>
+          <w:sz w:val="24"/>
+          <w:szCs w:val="24"/>
+        </w:rPr>
+        <w:t>for</w:t>
+      </w:r>
+      <w:r>
+        <w:rPr>
+          <w:rFonts w:cstheme="minorHAnsi"/>
+          <w:sz w:val="24"/>
+          <w:szCs w:val="24"/>
+        </w:rPr>
+        <w:t xml:space="preserve"> </w:t>
+      </w:r>
+      <w:r>
+        <w:rPr>
+          <w:rFonts w:cstheme="minorHAnsi"/>
+          <w:sz w:val="24"/>
+          <w:szCs w:val="24"/>
+        </w:rPr>
+        <w:t>Node</w:t>
       </w:r>
       <w:r>
         <w:rPr>

</xml_diff>